<commit_message>
Old Subcomplex with new working structure of the code (!)
</commit_message>
<xml_diff>
--- a/TheoreticalManual.docx
+++ b/TheoreticalManual.docx
@@ -48,15 +48,7 @@
           <w:sz w:val="32"/>
           <w:szCs w:val="32"/>
         </w:rPr>
-        <w:t>Theoretical</w:t>
-      </w:r>
-      <w:r>
-        <w:rPr>
-          <w:rFonts w:ascii="Times New Roman" w:hAnsi="Times New Roman" w:cs="Times New Roman"/>
-          <w:sz w:val="32"/>
-          <w:szCs w:val="32"/>
-        </w:rPr>
-        <w:t xml:space="preserve"> Manual</w:t>
+        <w:t>Theoretical Manual</w:t>
       </w:r>
     </w:p>
     <w:p>
@@ -157,292 +149,447 @@
         <w:spacing w:line="276" w:lineRule="auto"/>
         <w:rPr>
           <w:rFonts w:ascii="American Typewriter" w:hAnsi="American Typewriter"/>
+          <w:b/>
+          <w:bCs/>
+          <w:i/>
+          <w:iCs/>
+          <w:sz w:val="22"/>
+          <w:szCs w:val="22"/>
+        </w:rPr>
+      </w:pPr>
+      <w:r>
+        <w:rPr>
+          <w:rFonts w:ascii="American Typewriter" w:hAnsi="American Typewriter"/>
+          <w:b/>
+          <w:bCs/>
+          <w:i/>
+          <w:iCs/>
+          <w:sz w:val="22"/>
+          <w:szCs w:val="22"/>
+          <w:highlight w:val="yellow"/>
+        </w:rPr>
+        <w:t>Code online source repository:</w:t>
+      </w:r>
+    </w:p>
+    <w:p>
+      <w:pPr>
+        <w:spacing w:line="276" w:lineRule="auto"/>
+        <w:rPr>
+          <w:rFonts w:ascii="American Typewriter" w:hAnsi="American Typewriter"/>
+        </w:rPr>
+      </w:pPr>
+      <w:r>
+        <w:rPr>
+          <w:rFonts w:ascii="American Typewriter" w:hAnsi="American Typewriter"/>
+        </w:rPr>
+        <w:t>https://github.com/PRISBteam/PCC_Processing_Design</w:t>
+      </w:r>
+    </w:p>
+    <w:p/>
+    <w:p>
+      <w:pPr>
+        <w:spacing w:line="276" w:lineRule="auto"/>
+        <w:rPr>
+          <w:rFonts w:ascii="American Typewriter" w:hAnsi="American Typewriter"/>
+          <w:b/>
+          <w:bCs/>
+          <w:i/>
+          <w:iCs/>
+          <w:sz w:val="22"/>
+          <w:szCs w:val="22"/>
+        </w:rPr>
+      </w:pPr>
+      <w:r>
+        <w:rPr>
+          <w:rFonts w:ascii="American Typewriter" w:hAnsi="American Typewriter"/>
+          <w:b/>
+          <w:bCs/>
+          <w:i/>
+          <w:iCs/>
+          <w:sz w:val="22"/>
+          <w:szCs w:val="22"/>
+          <w:highlight w:val="yellow"/>
+        </w:rPr>
+        <w:t>C</w:t>
+      </w:r>
+      <w:r>
+        <w:rPr>
+          <w:rFonts w:ascii="American Typewriter" w:hAnsi="American Typewriter"/>
+          <w:b/>
+          <w:bCs/>
+          <w:i/>
+          <w:iCs/>
+          <w:sz w:val="22"/>
+          <w:szCs w:val="22"/>
+          <w:highlight w:val="yellow"/>
+        </w:rPr>
+        <w:t xml:space="preserve">ode </w:t>
+      </w:r>
+      <w:r>
+        <w:rPr>
+          <w:rFonts w:ascii="American Typewriter" w:hAnsi="American Typewriter"/>
+          <w:b/>
+          <w:bCs/>
+          <w:i/>
+          <w:iCs/>
+          <w:sz w:val="22"/>
+          <w:szCs w:val="22"/>
+          <w:highlight w:val="yellow"/>
+        </w:rPr>
+        <w:t>citation example</w:t>
+      </w:r>
+      <w:r>
+        <w:rPr>
+          <w:rFonts w:ascii="American Typewriter" w:hAnsi="American Typewriter"/>
+          <w:b/>
+          <w:bCs/>
+          <w:i/>
+          <w:iCs/>
+          <w:sz w:val="22"/>
+          <w:szCs w:val="22"/>
+          <w:highlight w:val="yellow"/>
+        </w:rPr>
+        <w:t>:</w:t>
+      </w:r>
+    </w:p>
+    <w:p>
+      <w:pPr>
+        <w:spacing w:line="276" w:lineRule="auto"/>
+        <w:rPr>
+          <w:rFonts w:ascii="American Typewriter" w:hAnsi="American Typewriter"/>
+        </w:rPr>
+      </w:pPr>
+      <w:r>
+        <w:rPr>
+          <w:rFonts w:ascii="American Typewriter" w:hAnsi="American Typewriter"/>
+        </w:rPr>
+        <w:t>Elijah Borodin</w:t>
+      </w:r>
+      <w:r>
+        <w:rPr>
+          <w:rFonts w:ascii="American Typewriter" w:hAnsi="American Typewriter"/>
+        </w:rPr>
+        <w:t xml:space="preserve"> (2024) </w:t>
+      </w:r>
+      <w:r>
+        <w:rPr>
+          <w:rFonts w:ascii="American Typewriter" w:hAnsi="American Typewriter" w:cs="Times New Roman"/>
+          <w:i/>
+          <w:iCs/>
+        </w:rPr>
+        <w:t>Polytopal Cell Complex (PCC) Processing Design (CPD code)</w:t>
+      </w:r>
+      <w:r>
+        <w:rPr>
+          <w:rFonts w:ascii="American Typewriter" w:hAnsi="American Typewriter" w:cs="Times New Roman"/>
+        </w:rPr>
+        <w:t>, (Version 3.0)</w:t>
+      </w:r>
+      <w:r>
+        <w:rPr>
+          <w:rFonts w:ascii="American Typewriter" w:hAnsi="American Typewriter" w:cs="Times New Roman"/>
+        </w:rPr>
+        <w:t xml:space="preserve"> </w:t>
+      </w:r>
+      <w:r>
+        <w:rPr>
+          <w:rFonts w:ascii="Times New Roman" w:eastAsia="Times New Roman" w:hAnsi="Times New Roman" w:cs="Times New Roman"/>
+          <w:kern w:val="0"/>
+          <w:lang w:eastAsia="en-GB"/>
+          <w14:ligatures w14:val="none"/>
+        </w:rPr>
+        <w:t>[Computer software]</w:t>
+      </w:r>
+      <w:r>
+        <w:rPr>
+          <w:rFonts w:ascii="Times New Roman" w:eastAsia="Times New Roman" w:hAnsi="Times New Roman" w:cs="Times New Roman"/>
+          <w:kern w:val="0"/>
+          <w:lang w:eastAsia="en-GB"/>
+          <w14:ligatures w14:val="none"/>
+        </w:rPr>
+        <w:t xml:space="preserve">. </w:t>
+      </w:r>
+      <w:proofErr w:type="spellStart"/>
+      <w:r>
+        <w:rPr>
+          <w:rFonts w:ascii="American Typewriter" w:hAnsi="American Typewriter" w:cs="Times New Roman"/>
+          <w:highlight w:val="yellow"/>
+        </w:rPr>
+        <w:t>Zenodo</w:t>
+      </w:r>
+      <w:proofErr w:type="spellEnd"/>
+      <w:r>
+        <w:rPr>
+          <w:rFonts w:ascii="American Typewriter" w:hAnsi="American Typewriter" w:cs="Times New Roman"/>
+          <w:highlight w:val="yellow"/>
+        </w:rPr>
+        <w:t xml:space="preserve">. </w:t>
+      </w:r>
+      <w:hyperlink r:id="rId8" w:history="1">
+        <w:r>
+          <w:rPr>
+            <w:rStyle w:val="Hyperlink"/>
+            <w:rFonts w:ascii="American Typewriter" w:hAnsi="American Typewriter"/>
+            <w:highlight w:val="yellow"/>
+          </w:rPr>
+          <w:t>https://github.com/PRISBteam/PCC_Processing_Design</w:t>
+        </w:r>
+      </w:hyperlink>
+    </w:p>
+    <w:p>
+      <w:pPr>
+        <w:spacing w:line="276" w:lineRule="auto"/>
+        <w:rPr>
+          <w:rFonts w:ascii="American Typewriter" w:hAnsi="American Typewriter"/>
+        </w:rPr>
+      </w:pPr>
+    </w:p>
+    <w:p>
+      <w:pPr>
+        <w:rPr>
+          <w:rFonts w:ascii="Times New Roman" w:eastAsia="Times New Roman" w:hAnsi="Times New Roman" w:cs="Times New Roman"/>
+          <w:kern w:val="0"/>
+          <w:lang w:eastAsia="en-GB"/>
+          <w14:ligatures w14:val="none"/>
+        </w:rPr>
+      </w:pPr>
+    </w:p>
+    <w:sdt>
+      <w:sdtPr>
+        <w:rPr>
+          <w:rFonts w:asciiTheme="minorHAnsi" w:eastAsiaTheme="minorHAnsi" w:hAnsiTheme="minorHAnsi" w:cstheme="minorBidi"/>
+          <w:b w:val="0"/>
+          <w:bCs w:val="0"/>
+          <w:color w:val="auto"/>
+          <w:kern w:val="2"/>
+          <w:sz w:val="24"/>
+          <w:szCs w:val="24"/>
+          <w:lang w:val="en-GB"/>
+          <w14:ligatures w14:val="standardContextual"/>
+        </w:rPr>
+        <w:id w:val="-1218816636"/>
+        <w:docPartObj>
+          <w:docPartGallery w:val="Table of Contents"/>
+          <w:docPartUnique/>
+        </w:docPartObj>
+      </w:sdtPr>
+      <w:sdtEndPr>
+        <w:rPr>
+          <w:noProof/>
+        </w:rPr>
+      </w:sdtEndPr>
+      <w:sdtContent>
+        <w:p>
+          <w:pPr>
+            <w:pStyle w:val="TOCHeading"/>
+          </w:pPr>
+          <w:r>
+            <w:t>Contents</w:t>
+          </w:r>
+        </w:p>
+        <w:p>
+          <w:pPr>
+            <w:pStyle w:val="ListParagraph"/>
+            <w:numPr>
+              <w:ilvl w:val="0"/>
+              <w:numId w:val="1"/>
+            </w:numPr>
+            <w:spacing w:line="276" w:lineRule="auto"/>
+            <w:rPr>
+              <w:rFonts w:ascii="American Typewriter" w:hAnsi="American Typewriter"/>
+              <w:highlight w:val="yellow"/>
+            </w:rPr>
+          </w:pPr>
+          <w:bookmarkStart w:id="0" w:name="_Ref155374088"/>
+          <w:r>
+            <w:rPr>
+              <w:rFonts w:ascii="American Typewriter" w:hAnsi="American Typewriter"/>
+              <w:highlight w:val="yellow"/>
+            </w:rPr>
+            <w:t>Project libraries</w:t>
+          </w:r>
+          <w:bookmarkEnd w:id="0"/>
+        </w:p>
+        <w:p>
+          <w:pPr>
+            <w:pStyle w:val="ListParagraph"/>
+            <w:numPr>
+              <w:ilvl w:val="0"/>
+              <w:numId w:val="1"/>
+            </w:numPr>
+            <w:spacing w:line="276" w:lineRule="auto"/>
+            <w:rPr>
+              <w:rFonts w:ascii="American Typewriter" w:hAnsi="American Typewriter"/>
+              <w:highlight w:val="yellow"/>
+            </w:rPr>
+          </w:pPr>
+          <w:r>
+            <w:rPr>
+              <w:rFonts w:ascii="American Typewriter" w:hAnsi="American Typewriter"/>
+              <w:highlight w:val="yellow"/>
+            </w:rPr>
+            <w:t xml:space="preserve">Modules </w:t>
+          </w:r>
+        </w:p>
+        <w:p>
+          <w:pPr>
+            <w:pStyle w:val="ListParagraph"/>
+            <w:numPr>
+              <w:ilvl w:val="0"/>
+              <w:numId w:val="1"/>
+            </w:numPr>
+            <w:spacing w:line="276" w:lineRule="auto"/>
+            <w:rPr>
+              <w:rFonts w:ascii="American Typewriter" w:hAnsi="American Typewriter"/>
+              <w:highlight w:val="yellow"/>
+            </w:rPr>
+          </w:pPr>
+          <w:r>
+            <w:rPr>
+              <w:rFonts w:ascii="American Typewriter" w:hAnsi="American Typewriter"/>
+              <w:highlight w:val="yellow"/>
+            </w:rPr>
+            <w:t>Configuration files</w:t>
+          </w:r>
+        </w:p>
+        <w:p>
+          <w:pPr>
+            <w:pStyle w:val="ListParagraph"/>
+            <w:numPr>
+              <w:ilvl w:val="0"/>
+              <w:numId w:val="1"/>
+            </w:numPr>
+            <w:spacing w:line="276" w:lineRule="auto"/>
+            <w:rPr>
+              <w:rFonts w:ascii="American Typewriter" w:hAnsi="American Typewriter"/>
+              <w:highlight w:val="yellow"/>
+            </w:rPr>
+          </w:pPr>
+          <w:r>
+            <w:rPr>
+              <w:rFonts w:ascii="American Typewriter" w:hAnsi="American Typewriter"/>
+              <w:highlight w:val="yellow"/>
+            </w:rPr>
+            <w:t>Tasks and tests</w:t>
+          </w:r>
+        </w:p>
+        <w:p>
+          <w:pPr>
+            <w:pStyle w:val="ListParagraph"/>
+            <w:numPr>
+              <w:ilvl w:val="0"/>
+              <w:numId w:val="1"/>
+            </w:numPr>
+            <w:spacing w:line="276" w:lineRule="auto"/>
+            <w:rPr>
+              <w:rFonts w:ascii="American Typewriter" w:hAnsi="American Typewriter"/>
+              <w:highlight w:val="yellow"/>
+            </w:rPr>
+          </w:pPr>
+          <w:r>
+            <w:rPr>
+              <w:rFonts w:ascii="American Typewriter" w:hAnsi="American Typewriter"/>
+              <w:highlight w:val="yellow"/>
+            </w:rPr>
+            <w:t>Applications</w:t>
+          </w:r>
+        </w:p>
+        <w:p>
+          <w:pPr>
+            <w:rPr>
+              <w:lang w:val="en-US"/>
+            </w:rPr>
+          </w:pPr>
+        </w:p>
+      </w:sdtContent>
+    </w:sdt>
+    <w:p>
+      <w:pPr>
+        <w:spacing w:line="276" w:lineRule="auto"/>
+        <w:rPr>
+          <w:rFonts w:ascii="American Typewriter" w:hAnsi="American Typewriter"/>
           <w:sz w:val="20"/>
           <w:szCs w:val="20"/>
         </w:rPr>
       </w:pPr>
-      <w:r>
+    </w:p>
+    <w:p/>
+    <w:p/>
+    <w:p>
+      <w:pPr>
         <w:rPr>
           <w:rFonts w:ascii="American Typewriter" w:hAnsi="American Typewriter"/>
           <w:sz w:val="28"/>
           <w:szCs w:val="28"/>
-          <w:highlight w:val="yellow"/>
-        </w:rPr>
-        <w:t xml:space="preserve">Code online source repository: </w:t>
-      </w:r>
+        </w:rPr>
+      </w:pPr>
       <w:r>
         <w:rPr>
           <w:rFonts w:ascii="American Typewriter" w:hAnsi="American Typewriter"/>
           <w:sz w:val="28"/>
           <w:szCs w:val="28"/>
-          <w:highlight w:val="yellow"/>
-        </w:rPr>
-        <w:t>https://github.com/PRISBteam/</w:t>
-      </w:r>
-    </w:p>
-    <w:p/>
+        </w:rPr>
+        <w:t>This code has been created as a part of the EPSRC funded projects EP/V022687/1 “Patterns recognition inside shear bands: tailoring microstructure against localisation” (PRISB) and EP/N026136/1 "Geometric Mechanics of Solids: a new analysis of modern engineering materials" (GEMS).</w:t>
+      </w:r>
+    </w:p>
     <w:p>
       <w:pPr>
         <w:spacing w:line="276" w:lineRule="auto"/>
-        <w:rPr>
-          <w:rFonts w:ascii="American Typewriter" w:hAnsi="American Typewriter"/>
-          <w:sz w:val="20"/>
-          <w:szCs w:val="20"/>
-        </w:rPr>
-      </w:pPr>
-      <w:r>
-        <w:rPr>
-          <w:rFonts w:ascii="American Typewriter" w:hAnsi="American Typewriter"/>
-          <w:sz w:val="20"/>
-          <w:szCs w:val="20"/>
-          <w:highlight w:val="yellow"/>
-        </w:rPr>
-        <w:t>The code reference:</w:t>
-      </w:r>
-    </w:p>
-    <w:p>
-      <w:pPr>
-        <w:spacing w:line="276" w:lineRule="auto"/>
-        <w:rPr>
-          <w:rFonts w:ascii="American Typewriter" w:hAnsi="American Typewriter"/>
-        </w:rPr>
-      </w:pPr>
-    </w:p>
-    <w:p>
-      <w:pPr>
-        <w:spacing w:line="276" w:lineRule="auto"/>
-        <w:rPr>
-          <w:rFonts w:ascii="American Typewriter" w:hAnsi="American Typewriter"/>
-        </w:rPr>
-      </w:pPr>
-      <w:r>
-        <w:rPr>
-          <w:rFonts w:ascii="American Typewriter" w:hAnsi="American Typewriter"/>
-        </w:rPr>
-        <w:t>Content:</w:t>
-      </w:r>
-    </w:p>
-    <w:p>
-      <w:pPr>
-        <w:spacing w:line="276" w:lineRule="auto"/>
-        <w:rPr>
-          <w:rFonts w:ascii="American Typewriter" w:hAnsi="American Typewriter"/>
-        </w:rPr>
-      </w:pPr>
-    </w:p>
-    <w:p>
-      <w:pPr>
-        <w:pStyle w:val="ListParagraph"/>
-        <w:numPr>
-          <w:ilvl w:val="0"/>
-          <w:numId w:val="1"/>
-        </w:numPr>
-        <w:spacing w:line="276" w:lineRule="auto"/>
-        <w:rPr>
-          <w:rFonts w:ascii="American Typewriter" w:hAnsi="American Typewriter"/>
-          <w:highlight w:val="yellow"/>
-        </w:rPr>
-      </w:pPr>
-      <w:r>
-        <w:rPr>
-          <w:rFonts w:ascii="American Typewriter" w:hAnsi="American Typewriter"/>
-          <w:highlight w:val="yellow"/>
-        </w:rPr>
-        <w:t>Project files</w:t>
-      </w:r>
-    </w:p>
-    <w:p>
-      <w:pPr>
-        <w:pStyle w:val="ListParagraph"/>
-        <w:numPr>
-          <w:ilvl w:val="0"/>
-          <w:numId w:val="1"/>
-        </w:numPr>
-        <w:spacing w:line="276" w:lineRule="auto"/>
-        <w:rPr>
-          <w:rFonts w:ascii="American Typewriter" w:hAnsi="American Typewriter"/>
-          <w:highlight w:val="yellow"/>
-        </w:rPr>
-      </w:pPr>
-      <w:r>
-        <w:rPr>
-          <w:rFonts w:ascii="American Typewriter" w:hAnsi="American Typewriter"/>
-          <w:highlight w:val="yellow"/>
-        </w:rPr>
-        <w:t>Project libraries</w:t>
-      </w:r>
-    </w:p>
-    <w:p>
-      <w:pPr>
-        <w:pStyle w:val="ListParagraph"/>
-        <w:numPr>
-          <w:ilvl w:val="0"/>
-          <w:numId w:val="1"/>
-        </w:numPr>
-        <w:spacing w:line="276" w:lineRule="auto"/>
-        <w:rPr>
-          <w:rFonts w:ascii="American Typewriter" w:hAnsi="American Typewriter"/>
-          <w:highlight w:val="yellow"/>
-        </w:rPr>
-      </w:pPr>
-      <w:r>
-        <w:rPr>
-          <w:rFonts w:ascii="American Typewriter" w:hAnsi="American Typewriter"/>
-          <w:highlight w:val="yellow"/>
-        </w:rPr>
-        <w:t xml:space="preserve">Modules </w:t>
-      </w:r>
-    </w:p>
-    <w:p>
-      <w:pPr>
-        <w:pStyle w:val="ListParagraph"/>
-        <w:numPr>
-          <w:ilvl w:val="0"/>
-          <w:numId w:val="1"/>
-        </w:numPr>
-        <w:spacing w:line="276" w:lineRule="auto"/>
-        <w:rPr>
-          <w:rFonts w:ascii="American Typewriter" w:hAnsi="American Typewriter"/>
-          <w:highlight w:val="yellow"/>
-        </w:rPr>
-      </w:pPr>
-      <w:r>
-        <w:rPr>
-          <w:rFonts w:ascii="American Typewriter" w:hAnsi="American Typewriter"/>
-          <w:highlight w:val="yellow"/>
-        </w:rPr>
-        <w:t>Configuration files</w:t>
-      </w:r>
-    </w:p>
-    <w:p>
-      <w:pPr>
-        <w:pStyle w:val="ListParagraph"/>
-        <w:numPr>
-          <w:ilvl w:val="0"/>
-          <w:numId w:val="1"/>
-        </w:numPr>
-        <w:spacing w:line="276" w:lineRule="auto"/>
-        <w:rPr>
-          <w:rFonts w:ascii="American Typewriter" w:hAnsi="American Typewriter"/>
-          <w:highlight w:val="yellow"/>
-        </w:rPr>
-      </w:pPr>
-      <w:r>
-        <w:rPr>
-          <w:rFonts w:ascii="American Typewriter" w:hAnsi="American Typewriter"/>
-          <w:highlight w:val="yellow"/>
-        </w:rPr>
-        <w:t>Tasks and tests</w:t>
-      </w:r>
-    </w:p>
-    <w:p>
-      <w:pPr>
-        <w:pStyle w:val="ListParagraph"/>
-        <w:numPr>
-          <w:ilvl w:val="0"/>
-          <w:numId w:val="1"/>
-        </w:numPr>
-        <w:spacing w:line="276" w:lineRule="auto"/>
-        <w:rPr>
-          <w:rFonts w:ascii="American Typewriter" w:hAnsi="American Typewriter"/>
-          <w:highlight w:val="yellow"/>
-        </w:rPr>
-      </w:pPr>
-      <w:r>
-        <w:rPr>
-          <w:rFonts w:ascii="American Typewriter" w:hAnsi="American Typewriter"/>
-          <w:highlight w:val="yellow"/>
-        </w:rPr>
-        <w:t xml:space="preserve">Applications </w:t>
-      </w:r>
-    </w:p>
-    <w:p>
-      <w:pPr>
-        <w:spacing w:line="276" w:lineRule="auto"/>
-        <w:rPr>
-          <w:rFonts w:ascii="American Typewriter" w:hAnsi="American Typewriter"/>
-          <w:sz w:val="20"/>
-          <w:szCs w:val="20"/>
-        </w:rPr>
-      </w:pPr>
-    </w:p>
-    <w:p/>
-    <w:p/>
-    <w:p>
-      <w:pPr>
         <w:rPr>
           <w:rFonts w:ascii="American Typewriter" w:hAnsi="American Typewriter"/>
           <w:sz w:val="28"/>
           <w:szCs w:val="28"/>
         </w:rPr>
       </w:pPr>
-      <w:r>
+    </w:p>
+    <w:p>
+      <w:pPr>
         <w:rPr>
           <w:rFonts w:ascii="American Typewriter" w:hAnsi="American Typewriter"/>
           <w:sz w:val="28"/>
           <w:szCs w:val="28"/>
         </w:rPr>
-        <w:t>This code has been created as a part of the EPSRC funded projects EP/V022687/1 “Patterns recognition inside shear bands: tailoring microstructure against localisation” (PRISB) and EP/N026136/1 "Geometric Mechanics of Solids: a new analysis of modern engineering materials" (GEMS).</w:t>
-      </w:r>
-    </w:p>
-    <w:p>
-      <w:pPr>
-        <w:spacing w:line="276" w:lineRule="auto"/>
+      </w:pPr>
+      <w:r>
         <w:rPr>
           <w:rFonts w:ascii="American Typewriter" w:hAnsi="American Typewriter"/>
           <w:sz w:val="28"/>
           <w:szCs w:val="28"/>
         </w:rPr>
-      </w:pPr>
-    </w:p>
-    <w:p>
-      <w:pPr>
+        <w:t>Distributed under the MIT License. See LICENSE.txt for more information.</w:t>
+      </w:r>
+    </w:p>
+    <w:p>
+      <w:pPr>
+        <w:spacing w:line="276" w:lineRule="auto"/>
         <w:rPr>
           <w:rFonts w:ascii="American Typewriter" w:hAnsi="American Typewriter"/>
           <w:sz w:val="28"/>
           <w:szCs w:val="28"/>
         </w:rPr>
       </w:pPr>
-      <w:r>
+    </w:p>
+    <w:p>
+      <w:pPr>
+        <w:spacing w:line="276" w:lineRule="auto"/>
         <w:rPr>
           <w:rFonts w:ascii="American Typewriter" w:hAnsi="American Typewriter"/>
           <w:sz w:val="28"/>
           <w:szCs w:val="28"/>
         </w:rPr>
-        <w:t>Distributed under the MIT License. See LICENSE.txt for more information.</w:t>
-      </w:r>
-    </w:p>
-    <w:p>
-      <w:pPr>
-        <w:spacing w:line="276" w:lineRule="auto"/>
+      </w:pPr>
+      <w:r>
         <w:rPr>
           <w:rFonts w:ascii="American Typewriter" w:hAnsi="American Typewriter"/>
           <w:sz w:val="28"/>
           <w:szCs w:val="28"/>
         </w:rPr>
-      </w:pPr>
-    </w:p>
-    <w:p>
-      <w:pPr>
-        <w:spacing w:line="276" w:lineRule="auto"/>
-        <w:rPr>
-          <w:rFonts w:ascii="American Typewriter" w:hAnsi="American Typewriter"/>
-          <w:sz w:val="28"/>
-          <w:szCs w:val="28"/>
-        </w:rPr>
-      </w:pPr>
-      <w:r>
-        <w:rPr>
-          <w:rFonts w:ascii="American Typewriter" w:hAnsi="American Typewriter"/>
-          <w:sz w:val="28"/>
-          <w:szCs w:val="28"/>
-        </w:rPr>
         <w:t>Please feel free e-mail to Dr Elijah Borodin (Research Fellow in Materials Physics at the University of Manchester, Department of Solids and Structures) any queries relating with the code.</w:t>
       </w:r>
     </w:p>
     <w:p/>
     <w:sectPr>
-      <w:footerReference w:type="default" r:id="rId7"/>
+      <w:footerReference w:type="default" r:id="rId9"/>
       <w:pgSz w:w="11906" w:h="16838"/>
       <w:pgMar w:top="1440" w:right="1440" w:bottom="1440" w:left="1440" w:header="708" w:footer="708" w:gutter="0"/>
       <w:cols w:space="708"/>
@@ -1028,6 +1175,27 @@
     <w:qFormat/>
     <w:rsid w:val="004676A1"/>
   </w:style>
+  <w:style w:type="paragraph" w:styleId="Heading1">
+    <w:name w:val="heading 1"/>
+    <w:basedOn w:val="Normal"/>
+    <w:next w:val="Normal"/>
+    <w:link w:val="Heading1Char"/>
+    <w:uiPriority w:val="9"/>
+    <w:qFormat/>
+    <w:rsid w:val="000B0839"/>
+    <w:pPr>
+      <w:keepNext/>
+      <w:keepLines/>
+      <w:spacing w:before="240"/>
+      <w:outlineLvl w:val="0"/>
+    </w:pPr>
+    <w:rPr>
+      <w:rFonts w:asciiTheme="majorHAnsi" w:eastAsiaTheme="majorEastAsia" w:hAnsiTheme="majorHAnsi" w:cstheme="majorBidi"/>
+      <w:color w:val="2F5496" w:themeColor="accent1" w:themeShade="BF"/>
+      <w:sz w:val="32"/>
+      <w:szCs w:val="32"/>
+    </w:rPr>
+  </w:style>
   <w:style w:type="character" w:default="1" w:styleId="DefaultParagraphFont">
     <w:name w:val="Default Paragraph Font"/>
     <w:uiPriority w:val="1"/>
@@ -1107,6 +1275,210 @@
       <w:ind w:left="720"/>
       <w:contextualSpacing/>
     </w:pPr>
+  </w:style>
+  <w:style w:type="character" w:customStyle="1" w:styleId="Heading1Char">
+    <w:name w:val="Heading 1 Char"/>
+    <w:basedOn w:val="DefaultParagraphFont"/>
+    <w:link w:val="Heading1"/>
+    <w:uiPriority w:val="9"/>
+    <w:rsid w:val="000B0839"/>
+    <w:rPr>
+      <w:rFonts w:asciiTheme="majorHAnsi" w:eastAsiaTheme="majorEastAsia" w:hAnsiTheme="majorHAnsi" w:cstheme="majorBidi"/>
+      <w:color w:val="2F5496" w:themeColor="accent1" w:themeShade="BF"/>
+      <w:sz w:val="32"/>
+      <w:szCs w:val="32"/>
+    </w:rPr>
+  </w:style>
+  <w:style w:type="paragraph" w:styleId="TOCHeading">
+    <w:name w:val="TOC Heading"/>
+    <w:basedOn w:val="Heading1"/>
+    <w:next w:val="Normal"/>
+    <w:uiPriority w:val="39"/>
+    <w:unhideWhenUsed/>
+    <w:qFormat/>
+    <w:rsid w:val="000B0839"/>
+    <w:pPr>
+      <w:spacing w:before="480" w:line="276" w:lineRule="auto"/>
+      <w:outlineLvl w:val="9"/>
+    </w:pPr>
+    <w:rPr>
+      <w:b/>
+      <w:bCs/>
+      <w:kern w:val="0"/>
+      <w:sz w:val="28"/>
+      <w:szCs w:val="28"/>
+      <w:lang w:val="en-US"/>
+      <w14:ligatures w14:val="none"/>
+    </w:rPr>
+  </w:style>
+  <w:style w:type="paragraph" w:styleId="TOC1">
+    <w:name w:val="toc 1"/>
+    <w:basedOn w:val="Normal"/>
+    <w:next w:val="Normal"/>
+    <w:autoRedefine/>
+    <w:uiPriority w:val="39"/>
+    <w:semiHidden/>
+    <w:unhideWhenUsed/>
+    <w:rsid w:val="000B0839"/>
+    <w:pPr>
+      <w:spacing w:before="360" w:after="360"/>
+    </w:pPr>
+    <w:rPr>
+      <w:rFonts w:cstheme="minorHAnsi"/>
+      <w:b/>
+      <w:bCs/>
+      <w:caps/>
+      <w:sz w:val="22"/>
+      <w:szCs w:val="22"/>
+      <w:u w:val="single"/>
+    </w:rPr>
+  </w:style>
+  <w:style w:type="paragraph" w:styleId="TOC2">
+    <w:name w:val="toc 2"/>
+    <w:basedOn w:val="Normal"/>
+    <w:next w:val="Normal"/>
+    <w:autoRedefine/>
+    <w:uiPriority w:val="39"/>
+    <w:semiHidden/>
+    <w:unhideWhenUsed/>
+    <w:rsid w:val="000B0839"/>
+    <w:rPr>
+      <w:rFonts w:cstheme="minorHAnsi"/>
+      <w:b/>
+      <w:bCs/>
+      <w:smallCaps/>
+      <w:sz w:val="22"/>
+      <w:szCs w:val="22"/>
+    </w:rPr>
+  </w:style>
+  <w:style w:type="paragraph" w:styleId="TOC3">
+    <w:name w:val="toc 3"/>
+    <w:basedOn w:val="Normal"/>
+    <w:next w:val="Normal"/>
+    <w:autoRedefine/>
+    <w:uiPriority w:val="39"/>
+    <w:semiHidden/>
+    <w:unhideWhenUsed/>
+    <w:rsid w:val="000B0839"/>
+    <w:rPr>
+      <w:rFonts w:cstheme="minorHAnsi"/>
+      <w:smallCaps/>
+      <w:sz w:val="22"/>
+      <w:szCs w:val="22"/>
+    </w:rPr>
+  </w:style>
+  <w:style w:type="paragraph" w:styleId="TOC4">
+    <w:name w:val="toc 4"/>
+    <w:basedOn w:val="Normal"/>
+    <w:next w:val="Normal"/>
+    <w:autoRedefine/>
+    <w:uiPriority w:val="39"/>
+    <w:semiHidden/>
+    <w:unhideWhenUsed/>
+    <w:rsid w:val="000B0839"/>
+    <w:rPr>
+      <w:rFonts w:cstheme="minorHAnsi"/>
+      <w:sz w:val="22"/>
+      <w:szCs w:val="22"/>
+    </w:rPr>
+  </w:style>
+  <w:style w:type="paragraph" w:styleId="TOC5">
+    <w:name w:val="toc 5"/>
+    <w:basedOn w:val="Normal"/>
+    <w:next w:val="Normal"/>
+    <w:autoRedefine/>
+    <w:uiPriority w:val="39"/>
+    <w:semiHidden/>
+    <w:unhideWhenUsed/>
+    <w:rsid w:val="000B0839"/>
+    <w:rPr>
+      <w:rFonts w:cstheme="minorHAnsi"/>
+      <w:sz w:val="22"/>
+      <w:szCs w:val="22"/>
+    </w:rPr>
+  </w:style>
+  <w:style w:type="paragraph" w:styleId="TOC6">
+    <w:name w:val="toc 6"/>
+    <w:basedOn w:val="Normal"/>
+    <w:next w:val="Normal"/>
+    <w:autoRedefine/>
+    <w:uiPriority w:val="39"/>
+    <w:semiHidden/>
+    <w:unhideWhenUsed/>
+    <w:rsid w:val="000B0839"/>
+    <w:rPr>
+      <w:rFonts w:cstheme="minorHAnsi"/>
+      <w:sz w:val="22"/>
+      <w:szCs w:val="22"/>
+    </w:rPr>
+  </w:style>
+  <w:style w:type="paragraph" w:styleId="TOC7">
+    <w:name w:val="toc 7"/>
+    <w:basedOn w:val="Normal"/>
+    <w:next w:val="Normal"/>
+    <w:autoRedefine/>
+    <w:uiPriority w:val="39"/>
+    <w:semiHidden/>
+    <w:unhideWhenUsed/>
+    <w:rsid w:val="000B0839"/>
+    <w:rPr>
+      <w:rFonts w:cstheme="minorHAnsi"/>
+      <w:sz w:val="22"/>
+      <w:szCs w:val="22"/>
+    </w:rPr>
+  </w:style>
+  <w:style w:type="paragraph" w:styleId="TOC8">
+    <w:name w:val="toc 8"/>
+    <w:basedOn w:val="Normal"/>
+    <w:next w:val="Normal"/>
+    <w:autoRedefine/>
+    <w:uiPriority w:val="39"/>
+    <w:semiHidden/>
+    <w:unhideWhenUsed/>
+    <w:rsid w:val="000B0839"/>
+    <w:rPr>
+      <w:rFonts w:cstheme="minorHAnsi"/>
+      <w:sz w:val="22"/>
+      <w:szCs w:val="22"/>
+    </w:rPr>
+  </w:style>
+  <w:style w:type="paragraph" w:styleId="TOC9">
+    <w:name w:val="toc 9"/>
+    <w:basedOn w:val="Normal"/>
+    <w:next w:val="Normal"/>
+    <w:autoRedefine/>
+    <w:uiPriority w:val="39"/>
+    <w:semiHidden/>
+    <w:unhideWhenUsed/>
+    <w:rsid w:val="000B0839"/>
+    <w:rPr>
+      <w:rFonts w:cstheme="minorHAnsi"/>
+      <w:sz w:val="22"/>
+      <w:szCs w:val="22"/>
+    </w:rPr>
+  </w:style>
+  <w:style w:type="character" w:styleId="Hyperlink">
+    <w:name w:val="Hyperlink"/>
+    <w:basedOn w:val="DefaultParagraphFont"/>
+    <w:uiPriority w:val="99"/>
+    <w:unhideWhenUsed/>
+    <w:rsid w:val="004A4929"/>
+    <w:rPr>
+      <w:color w:val="0563C1" w:themeColor="hyperlink"/>
+      <w:u w:val="single"/>
+    </w:rPr>
+  </w:style>
+  <w:style w:type="character" w:styleId="UnresolvedMention">
+    <w:name w:val="Unresolved Mention"/>
+    <w:basedOn w:val="DefaultParagraphFont"/>
+    <w:uiPriority w:val="99"/>
+    <w:semiHidden/>
+    <w:unhideWhenUsed/>
+    <w:rsid w:val="004A4929"/>
+    <w:rPr>
+      <w:color w:val="605E5C"/>
+      <w:shd w:val="clear" w:color="auto" w:fill="E1DFDD"/>
+    </w:rPr>
   </w:style>
 </w:styles>
 </file>
@@ -1404,4 +1776,16 @@
     </a:ext>
   </a:extLst>
 </a:theme>
+</file>
+
+<file path=customXml/item1.xml><?xml version="1.0" encoding="utf-8"?>
+<b:Sources xmlns:b="http://schemas.openxmlformats.org/officeDocument/2006/bibliography" xmlns="http://schemas.openxmlformats.org/officeDocument/2006/bibliography" SelectedStyle="/APASixthEditionOfficeOnline.xsl" StyleName="APA" Version="6"/>
+</file>
+
+<file path=customXml/itemProps1.xml><?xml version="1.0" encoding="utf-8"?>
+<ds:datastoreItem xmlns:ds="http://schemas.openxmlformats.org/officeDocument/2006/customXml" ds:itemID="{98E4A122-7A92-B640-A32F-FAC46C2CE7B8}">
+  <ds:schemaRefs>
+    <ds:schemaRef ds:uri="http://schemas.openxmlformats.org/officeDocument/2006/bibliography"/>
+  </ds:schemaRefs>
+</ds:datastoreItem>
 </file>
</xml_diff>